<commit_message>
Added testcase for the controller
</commit_message>
<xml_diff>
--- a/Dokumentasjon.docx
+++ b/Dokumentasjon.docx
@@ -4,21 +4,16 @@
   <w:body>
     <w:p>
       <w:pPr>
-        <w:pStyle w:val="Overskrift1"/>
+        <w:pStyle w:val="Heading1"/>
         <w:jc w:val="center"/>
       </w:pPr>
       <w:r>
-        <w:t xml:space="preserve">Innlevering 1 – PG560 Technology </w:t>
-      </w:r>
-      <w:proofErr w:type="spellStart"/>
-      <w:r>
-        <w:t>Searchpage</w:t>
-      </w:r>
-      <w:proofErr w:type="spellEnd"/>
+        <w:t>Innlevering 1 – PG560 Technology Searchpage</w:t>
+      </w:r>
     </w:p>
     <w:p>
       <w:pPr>
-        <w:pStyle w:val="Undertittel"/>
+        <w:pStyle w:val="Subtitle"/>
         <w:jc w:val="center"/>
       </w:pPr>
       <w:r>
@@ -48,7 +43,7 @@
     </w:p>
     <w:p>
       <w:pPr>
-        <w:pStyle w:val="Overskrift2"/>
+        <w:pStyle w:val="Heading2"/>
       </w:pPr>
       <w:r>
         <w:lastRenderedPageBreak/>
@@ -57,15 +52,13 @@
       <w:r>
         <w:t xml:space="preserve"> </w:t>
       </w:r>
-      <w:proofErr w:type="spellStart"/>
       <w:r>
         <w:t>stories</w:t>
       </w:r>
-      <w:proofErr w:type="spellEnd"/>
     </w:p>
     <w:p>
       <w:pPr>
-        <w:pStyle w:val="Overskrift3"/>
+        <w:pStyle w:val="Heading3"/>
       </w:pPr>
       <w:r>
         <w:t>Funksjonelle brukerhistorier</w:t>
@@ -165,7 +158,6 @@
             <w:hideMark/>
           </w:tcPr>
           <w:p>
-            <w:proofErr w:type="spellStart"/>
             <w:r>
               <w:rPr>
                 <w:b/>
@@ -173,7 +165,6 @@
               </w:rPr>
               <w:t>Pri</w:t>
             </w:r>
-            <w:proofErr w:type="spellEnd"/>
           </w:p>
         </w:tc>
         <w:tc>
@@ -200,17 +191,8 @@
                 <w:b/>
                 <w:bCs/>
               </w:rPr>
-              <w:t xml:space="preserve">Test </w:t>
-            </w:r>
-            <w:proofErr w:type="spellStart"/>
-            <w:r>
-              <w:rPr>
-                <w:b/>
-                <w:bCs/>
-              </w:rPr>
-              <w:t>examples</w:t>
-            </w:r>
-            <w:proofErr w:type="spellEnd"/>
+              <w:t>Test examples</w:t>
+            </w:r>
           </w:p>
         </w:tc>
       </w:tr>
@@ -435,16 +417,8 @@
               <w:rPr>
                 <w:lang w:val="en-US"/>
               </w:rPr>
-              <w:t>1.0 shows DI, 2.0 shows JSF etc</w:t>
-            </w:r>
-            <w:proofErr w:type="gramStart"/>
-            <w:r>
-              <w:rPr>
-                <w:lang w:val="en-US"/>
-              </w:rPr>
-              <w:t>..</w:t>
-            </w:r>
-            <w:proofErr w:type="gramEnd"/>
+              <w:t>1.0 shows DI, 2.0 shows JSF etc..</w:t>
+            </w:r>
           </w:p>
         </w:tc>
       </w:tr>
@@ -560,16 +534,8 @@
               <w:rPr>
                 <w:lang w:val="en-US"/>
               </w:rPr>
-              <w:t>Persistence shows JPA, Database shows JDBC etc</w:t>
-            </w:r>
-            <w:proofErr w:type="gramStart"/>
-            <w:r>
-              <w:rPr>
-                <w:lang w:val="en-US"/>
-              </w:rPr>
-              <w:t>..</w:t>
-            </w:r>
-            <w:proofErr w:type="gramEnd"/>
+              <w:t>Persistence shows JPA, Database shows JDBC etc..</w:t>
+            </w:r>
           </w:p>
         </w:tc>
       </w:tr>
@@ -677,13 +643,8 @@
           </w:tcPr>
           <w:p>
             <w:r>
-              <w:t xml:space="preserve">* Shows all </w:t>
-            </w:r>
-            <w:proofErr w:type="spellStart"/>
-            <w:r>
-              <w:t>rows</w:t>
-            </w:r>
-            <w:proofErr w:type="spellEnd"/>
+              <w:t>* Shows all rows</w:t>
+            </w:r>
           </w:p>
         </w:tc>
       </w:tr>
@@ -796,7 +757,7 @@
     <w:p/>
     <w:p>
       <w:pPr>
-        <w:pStyle w:val="Overskrift3"/>
+        <w:pStyle w:val="Heading3"/>
       </w:pPr>
       <w:r>
         <w:t>Tekniske brukerhistorier</w:t>
@@ -896,7 +857,6 @@
             <w:hideMark/>
           </w:tcPr>
           <w:p>
-            <w:proofErr w:type="spellStart"/>
             <w:r>
               <w:rPr>
                 <w:b/>
@@ -904,7 +864,6 @@
               </w:rPr>
               <w:t>Pri</w:t>
             </w:r>
-            <w:proofErr w:type="spellEnd"/>
           </w:p>
         </w:tc>
         <w:tc>
@@ -931,17 +890,8 @@
                 <w:b/>
                 <w:bCs/>
               </w:rPr>
-              <w:t xml:space="preserve">Test </w:t>
-            </w:r>
-            <w:proofErr w:type="spellStart"/>
-            <w:r>
-              <w:rPr>
-                <w:b/>
-                <w:bCs/>
-              </w:rPr>
-              <w:t>examples</w:t>
-            </w:r>
-            <w:proofErr w:type="spellEnd"/>
+              <w:t>Test examples</w:t>
+            </w:r>
           </w:p>
         </w:tc>
       </w:tr>
@@ -1421,21 +1371,7 @@
               <w:rPr>
                 <w:lang w:val="en-US"/>
               </w:rPr>
-              <w:t xml:space="preserve">As the system owner I want the system logs to consist of proper logging (ERROR, INFO </w:t>
-            </w:r>
-            <w:proofErr w:type="spellStart"/>
-            <w:r>
-              <w:rPr>
-                <w:lang w:val="en-US"/>
-              </w:rPr>
-              <w:t>etc</w:t>
-            </w:r>
-            <w:proofErr w:type="spellEnd"/>
-            <w:r>
-              <w:rPr>
-                <w:lang w:val="en-US"/>
-              </w:rPr>
-              <w:t xml:space="preserve">) </w:t>
+              <w:t xml:space="preserve">As the system owner I want the system logs to consist of proper logging (ERROR, INFO etc) </w:t>
             </w:r>
           </w:p>
         </w:tc>
@@ -1488,7 +1424,7 @@
     <w:p/>
     <w:p>
       <w:pPr>
-        <w:pStyle w:val="Overskrift2"/>
+        <w:pStyle w:val="Heading2"/>
       </w:pPr>
       <w:r>
         <w:lastRenderedPageBreak/>
@@ -1519,21 +1455,11 @@
         <w:t xml:space="preserve"> beskrivende titler over 4 søkefelt. </w:t>
       </w:r>
       <w:r>
-        <w:t xml:space="preserve"> Under dette ligger det to knapper, henholdsvis for søking og </w:t>
-      </w:r>
-      <w:proofErr w:type="spellStart"/>
-      <w:r>
-        <w:t>eksportering</w:t>
-      </w:r>
-      <w:proofErr w:type="spellEnd"/>
-      <w:r>
-        <w:t xml:space="preserve"> til </w:t>
-      </w:r>
-      <w:proofErr w:type="spellStart"/>
-      <w:r>
-        <w:t>excell</w:t>
-      </w:r>
-      <w:proofErr w:type="spellEnd"/>
+        <w:t xml:space="preserve"> Under dette ligger det to knapper, henholdsvis for søking og eksportering til </w:t>
+      </w:r>
+      <w:r>
+        <w:t>Excel (.xsl)</w:t>
+      </w:r>
       <w:r>
         <w:t>.</w:t>
       </w:r>
@@ -1735,26 +1661,13 @@
         <w:t>etter</w:t>
       </w:r>
       <w:r>
-        <w:t xml:space="preserve"> «</w:t>
-      </w:r>
-      <w:proofErr w:type="spellStart"/>
-      <w:r>
-        <w:t>acronym</w:t>
+        <w:t xml:space="preserve"> «acronym</w:t>
       </w:r>
       <w:r>
         <w:t>s</w:t>
       </w:r>
-      <w:proofErr w:type="spellEnd"/>
-      <w:r>
-        <w:t>» fyller man inn det man ønsker å søke etter i «</w:t>
-      </w:r>
-      <w:proofErr w:type="spellStart"/>
-      <w:r>
-        <w:t>acronyms</w:t>
-      </w:r>
-      <w:proofErr w:type="spellEnd"/>
-      <w:r>
-        <w:t>»-feltet, og lar de andre feltene stå blanke:</w:t>
+      <w:r>
+        <w:t>» fyller man inn det man ønsker å søke etter i «acronyms»-feltet, og lar de andre feltene stå blanke:</w:t>
       </w:r>
     </w:p>
     <w:p>
@@ -1946,16 +1859,8 @@
               <w:rPr>
                 <w:lang w:val="en-US"/>
               </w:rPr>
-              <w:t>1.0 shows DI, 2.0 shows JSF etc</w:t>
-            </w:r>
-            <w:proofErr w:type="gramStart"/>
-            <w:r>
-              <w:rPr>
-                <w:lang w:val="en-US"/>
-              </w:rPr>
-              <w:t>..</w:t>
-            </w:r>
-            <w:proofErr w:type="gramEnd"/>
+              <w:t>1.0 shows DI, 2.0 shows JSF etc..</w:t>
+            </w:r>
           </w:p>
         </w:tc>
       </w:tr>
@@ -1968,23 +1873,7 @@
         <w:t>. Alle felter er kombinerbare</w:t>
       </w:r>
       <w:r>
-        <w:t xml:space="preserve">, og man kan derfor også søke etter </w:t>
-      </w:r>
-      <w:proofErr w:type="spellStart"/>
-      <w:r>
-        <w:t>f.eks</w:t>
-      </w:r>
-      <w:proofErr w:type="spellEnd"/>
-      <w:r>
-        <w:t xml:space="preserve"> alle </w:t>
-      </w:r>
-      <w:proofErr w:type="spellStart"/>
-      <w:r>
-        <w:t>jax</w:t>
-      </w:r>
-      <w:proofErr w:type="spellEnd"/>
-      <w:r>
-        <w:t xml:space="preserve"> teknologiene med en versjon som begynner på «1.», da vil man få alle i databasen imellom «1.0» og «1.9» slik eksemplet viser:</w:t>
+        <w:t>, og man kan derfor også søke etter f.eks alle jax teknologiene med en versjon som begynner på «1.», da vil man få alle i databasen imellom «1.0» og «1.9» slik eksemplet viser:</w:t>
       </w:r>
     </w:p>
     <w:p>
@@ -2254,16 +2143,8 @@
               <w:rPr>
                 <w:lang w:val="en-US"/>
               </w:rPr>
-              <w:t>Persistence shows JPA, Database shows JDBC etc</w:t>
-            </w:r>
-            <w:proofErr w:type="gramStart"/>
-            <w:r>
-              <w:rPr>
-                <w:lang w:val="en-US"/>
-              </w:rPr>
-              <w:t>..</w:t>
-            </w:r>
-            <w:proofErr w:type="gramEnd"/>
+              <w:t>Persistence shows JPA, Database shows JDBC etc..</w:t>
+            </w:r>
           </w:p>
         </w:tc>
       </w:tr>
@@ -2273,32 +2154,16 @@
         <w:t xml:space="preserve">Som alle andre felter kan man også søke etter teknologier ved hjelp av nøkkelord. </w:t>
       </w:r>
       <w:r>
-        <w:t xml:space="preserve">Dette kan også kombineres, slik at man får mer relevante treff, da man </w:t>
-      </w:r>
-      <w:proofErr w:type="spellStart"/>
-      <w:r>
-        <w:t>f.eks</w:t>
-      </w:r>
-      <w:proofErr w:type="spellEnd"/>
-      <w:r>
-        <w:t xml:space="preserve"> er på jakt etter JAX-relaterte teknologier som </w:t>
+        <w:t xml:space="preserve">Dette kan også kombineres, slik at man får mer relevante treff, da man f.eks er på jakt etter JAX-relaterte teknologier som </w:t>
       </w:r>
       <w:r>
         <w:t>er relatert til</w:t>
       </w:r>
       <w:r>
-        <w:t xml:space="preserve"> RPC (Remote </w:t>
-      </w:r>
-      <w:proofErr w:type="spellStart"/>
-      <w:r>
-        <w:t>Pro</w:t>
-      </w:r>
-      <w:r>
-        <w:t>cedure</w:t>
-      </w:r>
-      <w:proofErr w:type="spellEnd"/>
-      <w:r>
-        <w:t xml:space="preserve"> Call</w:t>
+        <w:t xml:space="preserve"> RPC (Remote Pro</w:t>
+      </w:r>
+      <w:r>
+        <w:t>cedure Call</w:t>
       </w:r>
       <w:r>
         <w:t>)</w:t>
@@ -2501,45 +2366,27 @@
           </w:tcPr>
           <w:p>
             <w:r>
-              <w:t xml:space="preserve">* Shows all </w:t>
-            </w:r>
-            <w:proofErr w:type="spellStart"/>
-            <w:r>
-              <w:t>rows</w:t>
-            </w:r>
-            <w:proofErr w:type="spellEnd"/>
+              <w:t>* Shows all rows</w:t>
+            </w:r>
           </w:p>
         </w:tc>
       </w:tr>
     </w:tbl>
     <w:p>
       <w:r>
-        <w:t>For å vise alt innhold i databasen trykker man bare på «</w:t>
-      </w:r>
-      <w:proofErr w:type="spellStart"/>
-      <w:r>
-        <w:t>Search</w:t>
-      </w:r>
-      <w:proofErr w:type="spellEnd"/>
-      <w:r>
-        <w:t xml:space="preserve">» uten å fylle noe inn i tekstfeltene, istedenfor å måtte skrive * (stjerne). Dvs. Alle </w:t>
-      </w:r>
-      <w:proofErr w:type="spellStart"/>
-      <w:r>
-        <w:t>innholdsfelter</w:t>
-      </w:r>
-      <w:proofErr w:type="spellEnd"/>
-      <w:r>
-        <w:t xml:space="preserve"> vil automatisk få «</w:t>
-      </w:r>
-      <w:proofErr w:type="spellStart"/>
-      <w:r>
-        <w:t>wildcards</w:t>
-      </w:r>
-      <w:proofErr w:type="spellEnd"/>
-      <w:r>
-        <w:t>» rundt det man søker etter.</w:t>
-      </w:r>
+        <w:t xml:space="preserve">For å vise alt innhold i databasen trykker man bare på «Search» uten å fylle noe inn i tekstfeltene, istedenfor å måtte skrive * (stjerne). Dvs. </w:t>
+      </w:r>
+      <w:r>
+        <w:t>a</w:t>
+      </w:r>
+      <w:r>
+        <w:t>lle innholdsfelter vil automatisk få «wildcards» rundt det man søker etter.</w:t>
+      </w:r>
+      <w:r>
+        <w:t xml:space="preserve"> Vi valgte dette fordi vi mener dette er mer brukervennlig, og passer bedre med vår tanke rundt søkefunksjonaliteten – søkefeltene brukes til å begrense resultatene som blir present.</w:t>
+      </w:r>
+      <w:bookmarkStart w:id="0" w:name="_GoBack"/>
+      <w:bookmarkEnd w:id="0"/>
       <w:r>
         <w:rPr>
           <w:noProof/>
@@ -2719,23 +2566,7 @@
     </w:tbl>
     <w:p>
       <w:r>
-        <w:t>Ved å trykke på «</w:t>
-      </w:r>
-      <w:proofErr w:type="spellStart"/>
-      <w:r>
-        <w:t>Export</w:t>
-      </w:r>
-      <w:proofErr w:type="spellEnd"/>
-      <w:r>
-        <w:t xml:space="preserve"> </w:t>
-      </w:r>
-      <w:proofErr w:type="spellStart"/>
-      <w:r>
-        <w:t>results</w:t>
-      </w:r>
-      <w:proofErr w:type="spellEnd"/>
-      <w:r>
-        <w:t xml:space="preserve"> to Excel»-knappen, vil man få mulighet til å laste ned resultatene man søkte etter som en fil ved navn «results.xls».</w:t>
+        <w:t>Ved å trykke på «Export results to Excel»-knappen, vil man få mulighet til å laste ned resultatene man søkte etter som en fil ved navn «results.xls».</w:t>
       </w:r>
     </w:p>
     <w:p>
@@ -2799,10 +2630,7 @@
         </w:drawing>
       </w:r>
     </w:p>
-    <w:p>
-      <w:bookmarkStart w:id="0" w:name="_GoBack"/>
-      <w:bookmarkEnd w:id="0"/>
-    </w:p>
+    <w:p/>
     <w:sectPr>
       <w:pgSz w:w="11906" w:h="16838"/>
       <w:pgMar w:top="1417" w:right="1417" w:bottom="1417" w:left="1417" w:header="708" w:footer="708" w:gutter="0"/>
@@ -2973,11 +2801,11 @@
     <w:name w:val="Normal"/>
     <w:qFormat/>
   </w:style>
-  <w:style w:type="paragraph" w:styleId="Overskrift1">
+  <w:style w:type="paragraph" w:styleId="Heading1">
     <w:name w:val="heading 1"/>
     <w:basedOn w:val="Normal"/>
     <w:next w:val="Normal"/>
-    <w:link w:val="Overskrift1Tegn"/>
+    <w:link w:val="Heading1Char"/>
     <w:uiPriority w:val="9"/>
     <w:qFormat/>
     <w:rsid w:val="007457B7"/>
@@ -2996,11 +2824,11 @@
       <w:szCs w:val="28"/>
     </w:rPr>
   </w:style>
-  <w:style w:type="paragraph" w:styleId="Overskrift2">
+  <w:style w:type="paragraph" w:styleId="Heading2">
     <w:name w:val="heading 2"/>
     <w:basedOn w:val="Normal"/>
     <w:next w:val="Normal"/>
-    <w:link w:val="Overskrift2Tegn"/>
+    <w:link w:val="Heading2Char"/>
     <w:uiPriority w:val="9"/>
     <w:unhideWhenUsed/>
     <w:qFormat/>
@@ -3020,11 +2848,11 @@
       <w:szCs w:val="26"/>
     </w:rPr>
   </w:style>
-  <w:style w:type="paragraph" w:styleId="Overskrift3">
+  <w:style w:type="paragraph" w:styleId="Heading3">
     <w:name w:val="heading 3"/>
     <w:basedOn w:val="Normal"/>
     <w:next w:val="Normal"/>
-    <w:link w:val="Overskrift3Tegn"/>
+    <w:link w:val="Heading3Char"/>
     <w:uiPriority w:val="9"/>
     <w:unhideWhenUsed/>
     <w:qFormat/>
@@ -3042,12 +2870,13 @@
       <w:color w:val="4F81BD" w:themeColor="accent1"/>
     </w:rPr>
   </w:style>
-  <w:style w:type="character" w:default="1" w:styleId="Standardskriftforavsnitt">
+  <w:style w:type="character" w:default="1" w:styleId="DefaultParagraphFont">
     <w:name w:val="Default Paragraph Font"/>
     <w:uiPriority w:val="1"/>
+    <w:semiHidden/>
     <w:unhideWhenUsed/>
   </w:style>
-  <w:style w:type="table" w:default="1" w:styleId="Vanligtabell">
+  <w:style w:type="table" w:default="1" w:styleId="TableNormal">
     <w:name w:val="Normal Table"/>
     <w:uiPriority w:val="99"/>
     <w:semiHidden/>
@@ -3062,16 +2891,16 @@
       </w:tblCellMar>
     </w:tblPr>
   </w:style>
-  <w:style w:type="numbering" w:default="1" w:styleId="Ingenliste">
+  <w:style w:type="numbering" w:default="1" w:styleId="NoList">
     <w:name w:val="No List"/>
     <w:uiPriority w:val="99"/>
     <w:semiHidden/>
     <w:unhideWhenUsed/>
   </w:style>
-  <w:style w:type="character" w:customStyle="1" w:styleId="Overskrift1Tegn">
-    <w:name w:val="Overskrift 1 Tegn"/>
-    <w:basedOn w:val="Standardskriftforavsnitt"/>
-    <w:link w:val="Overskrift1"/>
+  <w:style w:type="character" w:customStyle="1" w:styleId="Heading1Char">
+    <w:name w:val="Heading 1 Char"/>
+    <w:basedOn w:val="DefaultParagraphFont"/>
+    <w:link w:val="Heading1"/>
     <w:uiPriority w:val="9"/>
     <w:rsid w:val="007457B7"/>
     <w:rPr>
@@ -3083,11 +2912,11 @@
       <w:szCs w:val="28"/>
     </w:rPr>
   </w:style>
-  <w:style w:type="paragraph" w:styleId="Undertittel">
+  <w:style w:type="paragraph" w:styleId="Subtitle">
     <w:name w:val="Subtitle"/>
     <w:basedOn w:val="Normal"/>
     <w:next w:val="Normal"/>
-    <w:link w:val="UndertittelTegn"/>
+    <w:link w:val="SubtitleChar"/>
     <w:uiPriority w:val="11"/>
     <w:qFormat/>
     <w:rsid w:val="007457B7"/>
@@ -3106,10 +2935,10 @@
       <w:szCs w:val="24"/>
     </w:rPr>
   </w:style>
-  <w:style w:type="character" w:customStyle="1" w:styleId="UndertittelTegn">
-    <w:name w:val="Undertittel Tegn"/>
-    <w:basedOn w:val="Standardskriftforavsnitt"/>
-    <w:link w:val="Undertittel"/>
+  <w:style w:type="character" w:customStyle="1" w:styleId="SubtitleChar">
+    <w:name w:val="Subtitle Char"/>
+    <w:basedOn w:val="DefaultParagraphFont"/>
+    <w:link w:val="Subtitle"/>
     <w:uiPriority w:val="11"/>
     <w:rsid w:val="007457B7"/>
     <w:rPr>
@@ -3122,9 +2951,9 @@
       <w:szCs w:val="24"/>
     </w:rPr>
   </w:style>
-  <w:style w:type="table" w:styleId="Tabellrutenett">
+  <w:style w:type="table" w:styleId="TableGrid">
     <w:name w:val="Table Grid"/>
-    <w:basedOn w:val="Vanligtabell"/>
+    <w:basedOn w:val="TableNormal"/>
     <w:uiPriority w:val="59"/>
     <w:rsid w:val="004C491C"/>
     <w:pPr>
@@ -3148,10 +2977,10 @@
       </w:tblCellMar>
     </w:tblPr>
   </w:style>
-  <w:style w:type="character" w:customStyle="1" w:styleId="Overskrift2Tegn">
-    <w:name w:val="Overskrift 2 Tegn"/>
-    <w:basedOn w:val="Standardskriftforavsnitt"/>
-    <w:link w:val="Overskrift2"/>
+  <w:style w:type="character" w:customStyle="1" w:styleId="Heading2Char">
+    <w:name w:val="Heading 2 Char"/>
+    <w:basedOn w:val="DefaultParagraphFont"/>
+    <w:link w:val="Heading2"/>
     <w:uiPriority w:val="9"/>
     <w:rsid w:val="006949C0"/>
     <w:rPr>
@@ -3163,10 +2992,10 @@
       <w:szCs w:val="26"/>
     </w:rPr>
   </w:style>
-  <w:style w:type="character" w:customStyle="1" w:styleId="Overskrift3Tegn">
-    <w:name w:val="Overskrift 3 Tegn"/>
-    <w:basedOn w:val="Standardskriftforavsnitt"/>
-    <w:link w:val="Overskrift3"/>
+  <w:style w:type="character" w:customStyle="1" w:styleId="Heading3Char">
+    <w:name w:val="Heading 3 Char"/>
+    <w:basedOn w:val="DefaultParagraphFont"/>
+    <w:link w:val="Heading3"/>
     <w:uiPriority w:val="9"/>
     <w:rsid w:val="006949C0"/>
     <w:rPr>
@@ -3176,10 +3005,10 @@
       <w:color w:val="4F81BD" w:themeColor="accent1"/>
     </w:rPr>
   </w:style>
-  <w:style w:type="paragraph" w:styleId="Bobletekst">
+  <w:style w:type="paragraph" w:styleId="BalloonText">
     <w:name w:val="Balloon Text"/>
     <w:basedOn w:val="Normal"/>
-    <w:link w:val="BobletekstTegn"/>
+    <w:link w:val="BalloonTextChar"/>
     <w:uiPriority w:val="99"/>
     <w:semiHidden/>
     <w:unhideWhenUsed/>
@@ -3193,10 +3022,10 @@
       <w:szCs w:val="16"/>
     </w:rPr>
   </w:style>
-  <w:style w:type="character" w:customStyle="1" w:styleId="BobletekstTegn">
-    <w:name w:val="Bobletekst Tegn"/>
-    <w:basedOn w:val="Standardskriftforavsnitt"/>
-    <w:link w:val="Bobletekst"/>
+  <w:style w:type="character" w:customStyle="1" w:styleId="BalloonTextChar">
+    <w:name w:val="Balloon Text Char"/>
+    <w:basedOn w:val="DefaultParagraphFont"/>
+    <w:link w:val="BalloonText"/>
     <w:uiPriority w:val="99"/>
     <w:semiHidden/>
     <w:rsid w:val="006F44C2"/>
@@ -3369,11 +3198,11 @@
     <w:name w:val="Normal"/>
     <w:qFormat/>
   </w:style>
-  <w:style w:type="paragraph" w:styleId="Overskrift1">
+  <w:style w:type="paragraph" w:styleId="Heading1">
     <w:name w:val="heading 1"/>
     <w:basedOn w:val="Normal"/>
     <w:next w:val="Normal"/>
-    <w:link w:val="Overskrift1Tegn"/>
+    <w:link w:val="Heading1Char"/>
     <w:uiPriority w:val="9"/>
     <w:qFormat/>
     <w:rsid w:val="007457B7"/>
@@ -3392,11 +3221,11 @@
       <w:szCs w:val="28"/>
     </w:rPr>
   </w:style>
-  <w:style w:type="paragraph" w:styleId="Overskrift2">
+  <w:style w:type="paragraph" w:styleId="Heading2">
     <w:name w:val="heading 2"/>
     <w:basedOn w:val="Normal"/>
     <w:next w:val="Normal"/>
-    <w:link w:val="Overskrift2Tegn"/>
+    <w:link w:val="Heading2Char"/>
     <w:uiPriority w:val="9"/>
     <w:unhideWhenUsed/>
     <w:qFormat/>
@@ -3416,11 +3245,11 @@
       <w:szCs w:val="26"/>
     </w:rPr>
   </w:style>
-  <w:style w:type="paragraph" w:styleId="Overskrift3">
+  <w:style w:type="paragraph" w:styleId="Heading3">
     <w:name w:val="heading 3"/>
     <w:basedOn w:val="Normal"/>
     <w:next w:val="Normal"/>
-    <w:link w:val="Overskrift3Tegn"/>
+    <w:link w:val="Heading3Char"/>
     <w:uiPriority w:val="9"/>
     <w:unhideWhenUsed/>
     <w:qFormat/>
@@ -3438,12 +3267,13 @@
       <w:color w:val="4F81BD" w:themeColor="accent1"/>
     </w:rPr>
   </w:style>
-  <w:style w:type="character" w:default="1" w:styleId="Standardskriftforavsnitt">
+  <w:style w:type="character" w:default="1" w:styleId="DefaultParagraphFont">
     <w:name w:val="Default Paragraph Font"/>
     <w:uiPriority w:val="1"/>
+    <w:semiHidden/>
     <w:unhideWhenUsed/>
   </w:style>
-  <w:style w:type="table" w:default="1" w:styleId="Vanligtabell">
+  <w:style w:type="table" w:default="1" w:styleId="TableNormal">
     <w:name w:val="Normal Table"/>
     <w:uiPriority w:val="99"/>
     <w:semiHidden/>
@@ -3458,16 +3288,16 @@
       </w:tblCellMar>
     </w:tblPr>
   </w:style>
-  <w:style w:type="numbering" w:default="1" w:styleId="Ingenliste">
+  <w:style w:type="numbering" w:default="1" w:styleId="NoList">
     <w:name w:val="No List"/>
     <w:uiPriority w:val="99"/>
     <w:semiHidden/>
     <w:unhideWhenUsed/>
   </w:style>
-  <w:style w:type="character" w:customStyle="1" w:styleId="Overskrift1Tegn">
-    <w:name w:val="Overskrift 1 Tegn"/>
-    <w:basedOn w:val="Standardskriftforavsnitt"/>
-    <w:link w:val="Overskrift1"/>
+  <w:style w:type="character" w:customStyle="1" w:styleId="Heading1Char">
+    <w:name w:val="Heading 1 Char"/>
+    <w:basedOn w:val="DefaultParagraphFont"/>
+    <w:link w:val="Heading1"/>
     <w:uiPriority w:val="9"/>
     <w:rsid w:val="007457B7"/>
     <w:rPr>
@@ -3479,11 +3309,11 @@
       <w:szCs w:val="28"/>
     </w:rPr>
   </w:style>
-  <w:style w:type="paragraph" w:styleId="Undertittel">
+  <w:style w:type="paragraph" w:styleId="Subtitle">
     <w:name w:val="Subtitle"/>
     <w:basedOn w:val="Normal"/>
     <w:next w:val="Normal"/>
-    <w:link w:val="UndertittelTegn"/>
+    <w:link w:val="SubtitleChar"/>
     <w:uiPriority w:val="11"/>
     <w:qFormat/>
     <w:rsid w:val="007457B7"/>
@@ -3502,10 +3332,10 @@
       <w:szCs w:val="24"/>
     </w:rPr>
   </w:style>
-  <w:style w:type="character" w:customStyle="1" w:styleId="UndertittelTegn">
-    <w:name w:val="Undertittel Tegn"/>
-    <w:basedOn w:val="Standardskriftforavsnitt"/>
-    <w:link w:val="Undertittel"/>
+  <w:style w:type="character" w:customStyle="1" w:styleId="SubtitleChar">
+    <w:name w:val="Subtitle Char"/>
+    <w:basedOn w:val="DefaultParagraphFont"/>
+    <w:link w:val="Subtitle"/>
     <w:uiPriority w:val="11"/>
     <w:rsid w:val="007457B7"/>
     <w:rPr>
@@ -3518,9 +3348,9 @@
       <w:szCs w:val="24"/>
     </w:rPr>
   </w:style>
-  <w:style w:type="table" w:styleId="Tabellrutenett">
+  <w:style w:type="table" w:styleId="TableGrid">
     <w:name w:val="Table Grid"/>
-    <w:basedOn w:val="Vanligtabell"/>
+    <w:basedOn w:val="TableNormal"/>
     <w:uiPriority w:val="59"/>
     <w:rsid w:val="004C491C"/>
     <w:pPr>
@@ -3544,10 +3374,10 @@
       </w:tblCellMar>
     </w:tblPr>
   </w:style>
-  <w:style w:type="character" w:customStyle="1" w:styleId="Overskrift2Tegn">
-    <w:name w:val="Overskrift 2 Tegn"/>
-    <w:basedOn w:val="Standardskriftforavsnitt"/>
-    <w:link w:val="Overskrift2"/>
+  <w:style w:type="character" w:customStyle="1" w:styleId="Heading2Char">
+    <w:name w:val="Heading 2 Char"/>
+    <w:basedOn w:val="DefaultParagraphFont"/>
+    <w:link w:val="Heading2"/>
     <w:uiPriority w:val="9"/>
     <w:rsid w:val="006949C0"/>
     <w:rPr>
@@ -3559,10 +3389,10 @@
       <w:szCs w:val="26"/>
     </w:rPr>
   </w:style>
-  <w:style w:type="character" w:customStyle="1" w:styleId="Overskrift3Tegn">
-    <w:name w:val="Overskrift 3 Tegn"/>
-    <w:basedOn w:val="Standardskriftforavsnitt"/>
-    <w:link w:val="Overskrift3"/>
+  <w:style w:type="character" w:customStyle="1" w:styleId="Heading3Char">
+    <w:name w:val="Heading 3 Char"/>
+    <w:basedOn w:val="DefaultParagraphFont"/>
+    <w:link w:val="Heading3"/>
     <w:uiPriority w:val="9"/>
     <w:rsid w:val="006949C0"/>
     <w:rPr>
@@ -3572,10 +3402,10 @@
       <w:color w:val="4F81BD" w:themeColor="accent1"/>
     </w:rPr>
   </w:style>
-  <w:style w:type="paragraph" w:styleId="Bobletekst">
+  <w:style w:type="paragraph" w:styleId="BalloonText">
     <w:name w:val="Balloon Text"/>
     <w:basedOn w:val="Normal"/>
-    <w:link w:val="BobletekstTegn"/>
+    <w:link w:val="BalloonTextChar"/>
     <w:uiPriority w:val="99"/>
     <w:semiHidden/>
     <w:unhideWhenUsed/>
@@ -3589,10 +3419,10 @@
       <w:szCs w:val="16"/>
     </w:rPr>
   </w:style>
-  <w:style w:type="character" w:customStyle="1" w:styleId="BobletekstTegn">
-    <w:name w:val="Bobletekst Tegn"/>
-    <w:basedOn w:val="Standardskriftforavsnitt"/>
-    <w:link w:val="Bobletekst"/>
+  <w:style w:type="character" w:customStyle="1" w:styleId="BalloonTextChar">
+    <w:name w:val="Balloon Text Char"/>
+    <w:basedOn w:val="DefaultParagraphFont"/>
+    <w:link w:val="BalloonText"/>
     <w:uiPriority w:val="99"/>
     <w:semiHidden/>
     <w:rsid w:val="006F44C2"/>

</xml_diff>